<commit_message>
aula 3, exercicios 10 a 14.
</commit_message>
<xml_diff>
--- a/aula 3 (23-05)/instruções.docx
+++ b/aula 3 (23-05)/instruções.docx
@@ -228,19 +228,7 @@
           <w:szCs w:val="24"/>
           <w:lang w:eastAsia="pt-BR"/>
         </w:rPr>
-        <w:t>//Duas barras verticais || para expressão</w:t>
-      </w:r>
-      <w:bookmarkStart w:id="0" w:name="_GoBack"/>
-      <w:bookmarkEnd w:id="0"/>
-      <w:r>
-        <w:rPr>
-          <w:rFonts w:ascii="Helvetica" w:eastAsia="Times New Roman" w:hAnsi="Helvetica" w:cs="Helvetica"/>
-          <w:color w:val="2D3B45"/>
-          <w:sz w:val="24"/>
-          <w:szCs w:val="24"/>
-          <w:lang w:eastAsia="pt-BR"/>
-        </w:rPr>
-        <w:t xml:space="preserve"> OU //para fazer use Shift \</w:t>
+        <w:t>//Duas barras verticais || para expressão OU //para fazer use Shift \</w:t>
       </w:r>
       <w:r>
         <w:rPr>
@@ -579,6 +567,20 @@
     </w:p>
     <w:p>
       <w:pPr>
+        <w:shd w:val="clear" w:color="auto" w:fill="FFFFFF"/>
+        <w:spacing w:before="100" w:beforeAutospacing="1" w:after="100" w:afterAutospacing="1" w:line="240" w:lineRule="auto"/>
+        <w:ind w:left="375"/>
+        <w:rPr>
+          <w:rFonts w:ascii="Helvetica" w:eastAsia="Times New Roman" w:hAnsi="Helvetica" w:cs="Helvetica"/>
+          <w:color w:val="2D3B45"/>
+          <w:sz w:val="24"/>
+          <w:szCs w:val="24"/>
+          <w:lang w:eastAsia="pt-BR"/>
+        </w:rPr>
+      </w:pPr>
+    </w:p>
+    <w:p>
+      <w:pPr>
         <w:numPr>
           <w:ilvl w:val="0"/>
           <w:numId w:val="9"/>
@@ -1089,6 +1091,7 @@
           <w:szCs w:val="24"/>
           <w:lang w:eastAsia="pt-BR"/>
         </w:rPr>
+        <w:lastRenderedPageBreak/>
         <w:t>[0,5] R </w:t>
       </w:r>
     </w:p>
@@ -1135,7 +1138,6 @@
           <w:szCs w:val="24"/>
           <w:lang w:eastAsia="pt-BR"/>
         </w:rPr>
-        <w:lastRenderedPageBreak/>
         <w:t> </w:t>
       </w:r>
     </w:p>
@@ -1847,6 +1849,7 @@
                 <w:szCs w:val="24"/>
                 <w:lang w:eastAsia="pt-BR"/>
               </w:rPr>
+              <w:lastRenderedPageBreak/>
               <w:t>1324 </w:t>
             </w:r>
           </w:p>
@@ -1917,7 +1920,6 @@
                 <w:szCs w:val="24"/>
                 <w:lang w:eastAsia="pt-BR"/>
               </w:rPr>
-              <w:lastRenderedPageBreak/>
               <w:t>6548 </w:t>
             </w:r>
           </w:p>
@@ -2123,6 +2125,76 @@
     </w:p>
     <w:p>
       <w:pPr>
+        <w:shd w:val="clear" w:color="auto" w:fill="FFFFFF"/>
+        <w:spacing w:before="180" w:after="180" w:line="240" w:lineRule="auto"/>
+        <w:rPr>
+          <w:rFonts w:ascii="Helvetica" w:eastAsia="Times New Roman" w:hAnsi="Helvetica" w:cs="Helvetica"/>
+          <w:color w:val="2D3B45"/>
+          <w:sz w:val="24"/>
+          <w:szCs w:val="24"/>
+          <w:lang w:eastAsia="pt-BR"/>
+        </w:rPr>
+      </w:pPr>
+      <w:r>
+        <w:rPr>
+          <w:rFonts w:ascii="Helvetica" w:eastAsia="Times New Roman" w:hAnsi="Helvetica" w:cs="Helvetica"/>
+          <w:color w:val="2D3B45"/>
+          <w:sz w:val="24"/>
+          <w:szCs w:val="24"/>
+          <w:lang w:eastAsia="pt-BR"/>
+        </w:rPr>
+        <w:t>*18, 19, 21 e 24</w:t>
+      </w:r>
+      <w:bookmarkStart w:id="0" w:name="_GoBack"/>
+      <w:bookmarkEnd w:id="0"/>
+      <w:r>
+        <w:rPr>
+          <w:rFonts w:ascii="Helvetica" w:eastAsia="Times New Roman" w:hAnsi="Helvetica" w:cs="Helvetica"/>
+          <w:color w:val="2D3B45"/>
+          <w:sz w:val="24"/>
+          <w:szCs w:val="24"/>
+          <w:lang w:eastAsia="pt-BR"/>
+        </w:rPr>
+        <w:t xml:space="preserve"> possuem imagens, incluídas na versão que está no </w:t>
+      </w:r>
+      <w:proofErr w:type="spellStart"/>
+      <w:r>
+        <w:rPr>
+          <w:rFonts w:ascii="Helvetica" w:eastAsia="Times New Roman" w:hAnsi="Helvetica" w:cs="Helvetica"/>
+          <w:color w:val="2D3B45"/>
+          <w:sz w:val="24"/>
+          <w:szCs w:val="24"/>
+          <w:lang w:eastAsia="pt-BR"/>
+        </w:rPr>
+        <w:t>canva</w:t>
+      </w:r>
+      <w:proofErr w:type="spellEnd"/>
+      <w:r>
+        <w:rPr>
+          <w:rFonts w:ascii="Helvetica" w:eastAsia="Times New Roman" w:hAnsi="Helvetica" w:cs="Helvetica"/>
+          <w:color w:val="2D3B45"/>
+          <w:sz w:val="24"/>
+          <w:szCs w:val="24"/>
+          <w:lang w:eastAsia="pt-BR"/>
+        </w:rPr>
+        <w:t>.</w:t>
+      </w:r>
+    </w:p>
+    <w:p>
+      <w:pPr>
+        <w:shd w:val="clear" w:color="auto" w:fill="FFFFFF"/>
+        <w:spacing w:before="180" w:after="180" w:line="240" w:lineRule="auto"/>
+        <w:rPr>
+          <w:rFonts w:ascii="Helvetica" w:eastAsia="Times New Roman" w:hAnsi="Helvetica" w:cs="Helvetica"/>
+          <w:color w:val="2D3B45"/>
+          <w:sz w:val="24"/>
+          <w:szCs w:val="24"/>
+          <w:lang w:eastAsia="pt-BR"/>
+        </w:rPr>
+      </w:pPr>
+    </w:p>
+    <w:p>
+      <w:pPr>
         <w:numPr>
           <w:ilvl w:val="0"/>
           <w:numId w:val="23"/>
@@ -2651,7 +2723,7 @@
           <w:szCs w:val="24"/>
           <w:lang w:eastAsia="pt-BR"/>
         </w:rPr>
-        <w:t xml:space="preserve">Uma Companhia de Seguros possui nove categorias de seguro baseadas na idade e ocupação do segurado. Somente pessoas com pelo menos 17 anos e não mais de 70 anos podem adquirir apólices de seguro. Quanto às classes de ocupações, foram definidos três grupos de risco. A tabela abaixo fornece as categorias em função da faixa etária e do grupo de risco. Dados nome, idade e grupo de risco, determinar a categoria do pretendente à aquisição de tal seguro. Faça um programa que receba o nome, a idade e o grupo de risco (b, m ou a) e determine e imprima o código do seguro, o </w:t>
+        <w:t xml:space="preserve">Uma Companhia de Seguros possui nove categorias de seguro baseadas na idade e ocupação do segurado. Somente pessoas com pelo menos 17 </w:t>
       </w:r>
       <w:r>
         <w:rPr>
@@ -2662,7 +2734,7 @@
           <w:lang w:eastAsia="pt-BR"/>
         </w:rPr>
         <w:lastRenderedPageBreak/>
-        <w:t>nome a idade, e, caso a idade não esteja na faixa necessária, imprimir uma mensagem.</w:t>
+        <w:t>anos e não mais de 70 anos podem adquirir apólices de seguro. Quanto às classes de ocupações, foram definidos três grupos de risco. A tabela abaixo fornece as categorias em função da faixa etária e do grupo de risco. Dados nome, idade e grupo de risco, determinar a categoria do pretendente à aquisição de tal seguro. Faça um programa que receba o nome, a idade e o grupo de risco (b, m ou a) e determine e imprima o código do seguro, o nome a idade, e, caso a idade não esteja na faixa necessária, imprimir uma mensagem.</w:t>
       </w:r>
     </w:p>
     <w:p>
@@ -3299,7 +3371,7 @@
           <w:szCs w:val="24"/>
           <w:lang w:eastAsia="pt-BR"/>
         </w:rPr>
-        <w:t xml:space="preserve">O departamento que controla o índice de poluição do meio ambiente mantém 3 grupos de indústrias que são altamente poluentes do meio ambiente. O índice de poluição aceitável varia de 0,05 até 0,25. Se o índice sobe para 0,3 as indústrias do 1o grupo são intimadas a suspenderem suas atividades, se o índice cresce para 0,4 as do 1º e 2º grupo são intimadas a suspenderem suas atividades e se o índice atingir 0,5 todos os 3 grupos devem ser notificados a paralisarem suas atividades. Escrever um algoritmo </w:t>
+        <w:t xml:space="preserve">O departamento que controla o índice de poluição do meio ambiente mantém 3 grupos de indústrias que são altamente poluentes do meio </w:t>
       </w:r>
       <w:r>
         <w:rPr>
@@ -3310,7 +3382,7 @@
           <w:lang w:eastAsia="pt-BR"/>
         </w:rPr>
         <w:lastRenderedPageBreak/>
-        <w:t>que lê o índice de poluição medido e emite a notificação adequada aos diferentes grupos de empresas.</w:t>
+        <w:t>ambiente. O índice de poluição aceitável varia de 0,05 até 0,25. Se o índice sobe para 0,3 as indústrias do 1o grupo são intimadas a suspenderem suas atividades, se o índice cresce para 0,4 as do 1º e 2º grupo são intimadas a suspenderem suas atividades e se o índice atingir 0,5 todos os 3 grupos devem ser notificados a paralisarem suas atividades. Escrever um algoritmo que lê o índice de poluição medido e emite a notificação adequada aos diferentes grupos de empresas.</w:t>
       </w:r>
     </w:p>
     <w:p>

</xml_diff>